<commit_message>
Added Jenna and Stan links to profile doc. Started on Industry Data
</commit_message>
<xml_diff>
--- a/Report/Industry Data.docx
+++ b/Report/Industry Data.docx
@@ -7,12 +7,10 @@
         <w:pStyle w:val="Title"/>
         <w:jc w:val="center"/>
       </w:pPr>
-      <w:bookmarkStart w:id="0" w:name="_GoBack"/>
       <w:r>
         <w:t>Industry Data</w:t>
       </w:r>
     </w:p>
-    <w:bookmarkEnd w:id="0"/>
     <w:p>
       <w:r>
         <w:t xml:space="preserve">In Canvas, you will find a link to some industry data supplied by Burning Glass. You should use this (as well as any other data you may be able to find) to answer the following questions. </w:t>
@@ -108,6 +106,65 @@
       </w:pPr>
       <w:r>
         <w:t>Having looked at the Burning Glass data, has your opinion of your ideal job changed? Why or why not?</w:t>
+      </w:r>
+    </w:p>
+    <w:p/>
+    <w:p/>
+    <w:p/>
+    <w:p>
+      <w:r>
+        <w:br w:type="page"/>
+      </w:r>
+    </w:p>
+    <w:p>
+      <w:r>
+        <w:lastRenderedPageBreak/>
+        <w:t xml:space="preserve">What are the Job Titles for your group's ideal jobs? </w:t>
+      </w:r>
+    </w:p>
+    <w:p>
+      <w:r>
+        <w:t xml:space="preserve">Stanton: </w:t>
+      </w:r>
+      <w:r>
+        <w:t>Full Stack Developer</w:t>
+      </w:r>
+      <w:r>
+        <w:br/>
+        <w:t xml:space="preserve">Jenna: </w:t>
+      </w:r>
+      <w:r>
+        <w:t>Software Engineer?</w:t>
+      </w:r>
+      <w:r>
+        <w:br/>
+        <w:t xml:space="preserve">Samuel: </w:t>
+      </w:r>
+      <w:r>
+        <w:t>Software Engineer?</w:t>
+      </w:r>
+    </w:p>
+    <w:p/>
+    <w:p>
+      <w:r>
+        <w:t xml:space="preserve">How do each of these rank in terms of demand from employers? </w:t>
+      </w:r>
+    </w:p>
+    <w:p>
+      <w:r>
+        <w:t xml:space="preserve">Stanton: </w:t>
+      </w:r>
+      <w:bookmarkStart w:id="0" w:name="_GoBack"/>
+      <w:bookmarkEnd w:id="0"/>
+    </w:p>
+    <w:p>
+      <w:r>
+        <w:t>Jenna:</w:t>
+      </w:r>
+    </w:p>
+    <w:p>
+      <w:r>
+        <w:t xml:space="preserve">Samuel: </w:t>
       </w:r>
     </w:p>
     <w:sectPr>

</xml_diff>

<commit_message>
added Job title and Job skill data for Jenna, Samuel and I
</commit_message>
<xml_diff>
--- a/Report/Industry Data.docx
+++ b/Report/Industry Data.docx
@@ -1,6 +1,6 @@
 
 <file path=word/document.xml><?xml version="1.0" encoding="utf-8"?>
-<w:document xmlns:wpc="http://schemas.microsoft.com/office/word/2010/wordprocessingCanvas" xmlns:cx="http://schemas.microsoft.com/office/drawing/2014/chartex" xmlns:cx1="http://schemas.microsoft.com/office/drawing/2015/9/8/chartex" xmlns:cx2="http://schemas.microsoft.com/office/drawing/2015/10/21/chartex" xmlns:cx3="http://schemas.microsoft.com/office/drawing/2016/5/9/chartex" xmlns:cx4="http://schemas.microsoft.com/office/drawing/2016/5/10/chartex" xmlns:cx5="http://schemas.microsoft.com/office/drawing/2016/5/11/chartex" xmlns:cx6="http://schemas.microsoft.com/office/drawing/2016/5/12/chartex" xmlns:cx7="http://schemas.microsoft.com/office/drawing/2016/5/13/chartex" xmlns:cx8="http://schemas.microsoft.com/office/drawing/2016/5/14/chartex" xmlns:mc="http://schemas.openxmlformats.org/markup-compatibility/2006" xmlns:aink="http://schemas.microsoft.com/office/drawing/2016/ink" xmlns:am3d="http://schemas.microsoft.com/office/drawing/2017/model3d" xmlns:o="urn:schemas-microsoft-com:office:office" xmlns:r="http://schemas.openxmlformats.org/officeDocument/2006/relationships" xmlns:m="http://schemas.openxmlformats.org/officeDocument/2006/math" xmlns:v="urn:schemas-microsoft-com:vml" xmlns:wp14="http://schemas.microsoft.com/office/word/2010/wordprocessingDrawing" xmlns:wp="http://schemas.openxmlformats.org/drawingml/2006/wordprocessingDrawing" xmlns:w10="urn:schemas-microsoft-com:office:word" xmlns:w="http://schemas.openxmlformats.org/wordprocessingml/2006/main" xmlns:w14="http://schemas.microsoft.com/office/word/2010/wordml" xmlns:w15="http://schemas.microsoft.com/office/word/2012/wordml" xmlns:w16cid="http://schemas.microsoft.com/office/word/2016/wordml/cid" xmlns:w16se="http://schemas.microsoft.com/office/word/2015/wordml/symex" xmlns:wpg="http://schemas.microsoft.com/office/word/2010/wordprocessingGroup" xmlns:wpi="http://schemas.microsoft.com/office/word/2010/wordprocessingInk" xmlns:wne="http://schemas.microsoft.com/office/word/2006/wordml" xmlns:wps="http://schemas.microsoft.com/office/word/2010/wordprocessingShape" mc:Ignorable="w14 w15 w16se w16cid wp14">
+<w:document xmlns:wpc="http://schemas.microsoft.com/office/word/2010/wordprocessingCanvas" xmlns:mc="http://schemas.openxmlformats.org/markup-compatibility/2006" xmlns:o="urn:schemas-microsoft-com:office:office" xmlns:r="http://schemas.openxmlformats.org/officeDocument/2006/relationships" xmlns:m="http://schemas.openxmlformats.org/officeDocument/2006/math" xmlns:v="urn:schemas-microsoft-com:vml" xmlns:wp14="http://schemas.microsoft.com/office/word/2010/wordprocessingDrawing" xmlns:wp="http://schemas.openxmlformats.org/drawingml/2006/wordprocessingDrawing" xmlns:w10="urn:schemas-microsoft-com:office:word" xmlns:w="http://schemas.openxmlformats.org/wordprocessingml/2006/main" xmlns:w14="http://schemas.microsoft.com/office/word/2010/wordml" xmlns:w15="http://schemas.microsoft.com/office/word/2012/wordml" xmlns:wpg="http://schemas.microsoft.com/office/word/2010/wordprocessingGroup" xmlns:wpi="http://schemas.microsoft.com/office/word/2010/wordprocessingInk" xmlns:wne="http://schemas.microsoft.com/office/word/2006/wordml" xmlns:wps="http://schemas.microsoft.com/office/word/2010/wordprocessingShape" mc:Ignorable="w14 w15 wp14">
   <w:body>
     <w:p>
       <w:pPr>
@@ -32,6 +32,118 @@
       <w:pPr>
         <w:pStyle w:val="ListParagraph"/>
         <w:numPr>
+          <w:ilvl w:val="1"/>
+          <w:numId w:val="3"/>
+        </w:numPr>
+        <w:rPr>
+          <w:i/>
+        </w:rPr>
+      </w:pPr>
+      <w:r>
+        <w:t>Samuel</w:t>
+      </w:r>
+      <w:r>
+        <w:t xml:space="preserve"> - </w:t>
+      </w:r>
+      <w:r>
+        <w:rPr>
+          <w:i/>
+          <w:color w:val="002060"/>
+        </w:rPr>
+        <w:t xml:space="preserve">Software Engineer </w:t>
+      </w:r>
+      <w:r>
+        <w:rPr>
+          <w:b/>
+          <w:i/>
+          <w:color w:val="002060"/>
+          <w:u w:val="single"/>
+        </w:rPr>
+        <w:t>#11</w:t>
+      </w:r>
+    </w:p>
+    <w:p>
+      <w:pPr>
+        <w:pStyle w:val="ListParagraph"/>
+        <w:numPr>
+          <w:ilvl w:val="1"/>
+          <w:numId w:val="3"/>
+        </w:numPr>
+      </w:pPr>
+      <w:r>
+        <w:t>Stan</w:t>
+      </w:r>
+      <w:r>
+        <w:t xml:space="preserve"> - </w:t>
+      </w:r>
+      <w:proofErr w:type="spellStart"/>
+      <w:r>
+        <w:rPr>
+          <w:color w:val="002060"/>
+        </w:rPr>
+        <w:t>F</w:t>
+      </w:r>
+      <w:r>
+        <w:rPr>
+          <w:i/>
+          <w:color w:val="002060"/>
+        </w:rPr>
+        <w:t>ullstack</w:t>
+      </w:r>
+      <w:proofErr w:type="spellEnd"/>
+      <w:r>
+        <w:rPr>
+          <w:i/>
+          <w:color w:val="002060"/>
+        </w:rPr>
+        <w:t xml:space="preserve"> Developer </w:t>
+      </w:r>
+      <w:r>
+        <w:rPr>
+          <w:b/>
+          <w:i/>
+          <w:color w:val="002060"/>
+          <w:u w:val="single"/>
+        </w:rPr>
+        <w:t>#17</w:t>
+      </w:r>
+    </w:p>
+    <w:p>
+      <w:pPr>
+        <w:pStyle w:val="ListParagraph"/>
+        <w:numPr>
+          <w:ilvl w:val="1"/>
+          <w:numId w:val="3"/>
+        </w:numPr>
+        <w:rPr>
+          <w:u w:val="single"/>
+        </w:rPr>
+      </w:pPr>
+      <w:r>
+        <w:t xml:space="preserve">Jenna </w:t>
+      </w:r>
+      <w:r>
+        <w:t xml:space="preserve">- </w:t>
+      </w:r>
+      <w:r>
+        <w:rPr>
+          <w:i/>
+          <w:color w:val="002060"/>
+        </w:rPr>
+        <w:t xml:space="preserve">Junior Dev – Data Management? </w:t>
+      </w:r>
+      <w:r>
+        <w:rPr>
+          <w:color w:val="002060"/>
+          <w:u w:val="single"/>
+        </w:rPr>
+        <w:t>Unsure what this classifies as</w:t>
+      </w:r>
+    </w:p>
+    <w:p>
+      <w:pPr>
+        <w:pStyle w:val="ListParagraph"/>
+        <w:numPr>
           <w:ilvl w:val="0"/>
           <w:numId w:val="2"/>
         </w:numPr>
@@ -45,7 +157,15 @@
       </w:r>
       <w:proofErr w:type="spellEnd"/>
       <w:r>
-        <w:t xml:space="preserve">, SQL, etc). </w:t>
+        <w:t xml:space="preserve">, SQL, </w:t>
+      </w:r>
+      <w:proofErr w:type="spellStart"/>
+      <w:r>
+        <w:t>etc</w:t>
+      </w:r>
+      <w:proofErr w:type="spellEnd"/>
+      <w:r>
+        <w:t xml:space="preserve">). </w:t>
       </w:r>
     </w:p>
     <w:p>
@@ -64,6 +184,91 @@
       <w:pPr>
         <w:pStyle w:val="ListParagraph"/>
         <w:numPr>
+          <w:ilvl w:val="2"/>
+          <w:numId w:val="2"/>
+        </w:numPr>
+      </w:pPr>
+      <w:r>
+        <w:t>Samuel: C++</w:t>
+      </w:r>
+    </w:p>
+    <w:p>
+      <w:pPr>
+        <w:pStyle w:val="ListParagraph"/>
+        <w:numPr>
+          <w:ilvl w:val="3"/>
+          <w:numId w:val="2"/>
+        </w:numPr>
+      </w:pPr>
+      <w:r>
+        <w:t>While C++ is not specified, JAVA which is a part of the c-programming languages tree is #3</w:t>
+      </w:r>
+    </w:p>
+    <w:p>
+      <w:pPr>
+        <w:pStyle w:val="ListParagraph"/>
+        <w:numPr>
+          <w:ilvl w:val="2"/>
+          <w:numId w:val="2"/>
+        </w:numPr>
+      </w:pPr>
+      <w:r>
+        <w:t xml:space="preserve">Stan: Java, Node, Python, </w:t>
+      </w:r>
+      <w:proofErr w:type="spellStart"/>
+      <w:r>
+        <w:t>Javascript</w:t>
+      </w:r>
+      <w:proofErr w:type="spellEnd"/>
+      <w:r>
+        <w:t>, React</w:t>
+      </w:r>
+    </w:p>
+    <w:p>
+      <w:pPr>
+        <w:pStyle w:val="ListParagraph"/>
+        <w:numPr>
+          <w:ilvl w:val="3"/>
+          <w:numId w:val="2"/>
+        </w:numPr>
+      </w:pPr>
+      <w:proofErr w:type="spellStart"/>
+      <w:r>
+        <w:t>Javascript</w:t>
+      </w:r>
+      <w:proofErr w:type="spellEnd"/>
+      <w:r>
+        <w:t xml:space="preserve"> #2, Python #22</w:t>
+      </w:r>
+    </w:p>
+    <w:p>
+      <w:pPr>
+        <w:pStyle w:val="ListParagraph"/>
+        <w:numPr>
+          <w:ilvl w:val="2"/>
+          <w:numId w:val="2"/>
+        </w:numPr>
+      </w:pPr>
+      <w:r>
+        <w:t>Jenna: Moonwalk, Java, C/C++</w:t>
+      </w:r>
+    </w:p>
+    <w:p>
+      <w:pPr>
+        <w:pStyle w:val="ListParagraph"/>
+        <w:numPr>
+          <w:ilvl w:val="3"/>
+          <w:numId w:val="2"/>
+        </w:numPr>
+      </w:pPr>
+      <w:r>
+        <w:t>JAVA #3</w:t>
+      </w:r>
+    </w:p>
+    <w:p>
+      <w:pPr>
+        <w:pStyle w:val="ListParagraph"/>
+        <w:numPr>
           <w:ilvl w:val="1"/>
           <w:numId w:val="2"/>
         </w:numPr>
@@ -76,6 +281,35 @@
       <w:pPr>
         <w:pStyle w:val="ListParagraph"/>
         <w:numPr>
+          <w:ilvl w:val="2"/>
+          <w:numId w:val="2"/>
+        </w:numPr>
+        <w:rPr>
+          <w:color w:val="FF0000"/>
+          <w:u w:val="single"/>
+        </w:rPr>
+      </w:pPr>
+      <w:r>
+        <w:rPr>
+          <w:color w:val="FF0000"/>
+          <w:u w:val="single"/>
+        </w:rPr>
+        <w:t>General skills to be discussed</w:t>
+      </w:r>
+      <w:r>
+        <w:rPr>
+          <w:color w:val="FF0000"/>
+          <w:u w:val="single"/>
+        </w:rPr>
+        <w:t xml:space="preserve"> with team</w:t>
+      </w:r>
+      <w:bookmarkStart w:id="0" w:name="_GoBack"/>
+      <w:bookmarkEnd w:id="0"/>
+    </w:p>
+    <w:p>
+      <w:pPr>
+        <w:pStyle w:val="ListParagraph"/>
+        <w:numPr>
           <w:ilvl w:val="1"/>
           <w:numId w:val="2"/>
         </w:numPr>
@@ -88,6 +322,26 @@
       <w:pPr>
         <w:pStyle w:val="ListParagraph"/>
         <w:numPr>
+          <w:ilvl w:val="2"/>
+          <w:numId w:val="2"/>
+        </w:numPr>
+        <w:rPr>
+          <w:color w:val="FF0000"/>
+          <w:u w:val="single"/>
+        </w:rPr>
+      </w:pPr>
+      <w:r>
+        <w:rPr>
+          <w:color w:val="FF0000"/>
+          <w:u w:val="single"/>
+        </w:rPr>
+        <w:t>To be discussed with rest of the team</w:t>
+      </w:r>
+    </w:p>
+    <w:p>
+      <w:pPr>
+        <w:pStyle w:val="ListParagraph"/>
+        <w:numPr>
           <w:ilvl w:val="1"/>
           <w:numId w:val="2"/>
         </w:numPr>
@@ -100,12 +354,98 @@
       <w:pPr>
         <w:pStyle w:val="ListParagraph"/>
         <w:numPr>
+          <w:ilvl w:val="2"/>
+          <w:numId w:val="2"/>
+        </w:numPr>
+        <w:rPr>
+          <w:color w:val="FF0000"/>
+          <w:u w:val="single"/>
+        </w:rPr>
+      </w:pPr>
+      <w:r>
+        <w:rPr>
+          <w:color w:val="FF0000"/>
+          <w:u w:val="single"/>
+        </w:rPr>
+        <w:t>To be discussed with rest of the team</w:t>
+      </w:r>
+    </w:p>
+    <w:p>
+      <w:pPr>
+        <w:pStyle w:val="ListParagraph"/>
+        <w:numPr>
           <w:ilvl w:val="0"/>
           <w:numId w:val="3"/>
         </w:numPr>
       </w:pPr>
       <w:r>
         <w:t>Having looked at the Burning Glass data, has your opinion of your ideal job changed? Why or why not?</w:t>
+      </w:r>
+    </w:p>
+    <w:p>
+      <w:pPr>
+        <w:pStyle w:val="ListParagraph"/>
+        <w:numPr>
+          <w:ilvl w:val="1"/>
+          <w:numId w:val="3"/>
+        </w:numPr>
+      </w:pPr>
+      <w:r>
+        <w:t>Stan:</w:t>
+      </w:r>
+    </w:p>
+    <w:p>
+      <w:pPr>
+        <w:pStyle w:val="ListParagraph"/>
+        <w:numPr>
+          <w:ilvl w:val="2"/>
+          <w:numId w:val="3"/>
+        </w:numPr>
+        <w:rPr>
+          <w:color w:val="002060"/>
+        </w:rPr>
+      </w:pPr>
+      <w:r>
+        <w:rPr>
+          <w:color w:val="002060"/>
+        </w:rPr>
+        <w:t>Opinion has changed regarding goal to become a ‘full stack developer’</w:t>
+      </w:r>
+    </w:p>
+    <w:p>
+      <w:pPr>
+        <w:pStyle w:val="ListParagraph"/>
+        <w:numPr>
+          <w:ilvl w:val="2"/>
+          <w:numId w:val="3"/>
+        </w:numPr>
+        <w:rPr>
+          <w:color w:val="002060"/>
+        </w:rPr>
+      </w:pPr>
+      <w:r>
+        <w:rPr>
+          <w:color w:val="002060"/>
+        </w:rPr>
+        <w:t>Based on data provided, it appears as if front end developers are in high demand, therefore this currently, appears to be a good career objective</w:t>
+      </w:r>
+    </w:p>
+    <w:p>
+      <w:pPr>
+        <w:pStyle w:val="ListParagraph"/>
+        <w:numPr>
+          <w:ilvl w:val="1"/>
+          <w:numId w:val="3"/>
+        </w:numPr>
+        <w:rPr>
+          <w:color w:val="FF0000"/>
+        </w:rPr>
+      </w:pPr>
+      <w:r>
+        <w:rPr>
+          <w:color w:val="FF0000"/>
+        </w:rPr>
+        <w:t>Rest of the team to fill in</w:t>
       </w:r>
     </w:p>
     <w:p/>
@@ -154,8 +494,6 @@
       <w:r>
         <w:t xml:space="preserve">Stanton: </w:t>
       </w:r>
-      <w:bookmarkStart w:id="0" w:name="_GoBack"/>
-      <w:bookmarkEnd w:id="0"/>
     </w:p>
     <w:p>
       <w:r>
@@ -178,7 +516,7 @@
 </file>
 
 <file path=word/numbering.xml><?xml version="1.0" encoding="utf-8"?>
-<w:numbering xmlns:wpc="http://schemas.microsoft.com/office/word/2010/wordprocessingCanvas" xmlns:cx="http://schemas.microsoft.com/office/drawing/2014/chartex" xmlns:cx1="http://schemas.microsoft.com/office/drawing/2015/9/8/chartex" xmlns:cx2="http://schemas.microsoft.com/office/drawing/2015/10/21/chartex" xmlns:cx3="http://schemas.microsoft.com/office/drawing/2016/5/9/chartex" xmlns:cx4="http://schemas.microsoft.com/office/drawing/2016/5/10/chartex" xmlns:cx5="http://schemas.microsoft.com/office/drawing/2016/5/11/chartex" xmlns:cx6="http://schemas.microsoft.com/office/drawing/2016/5/12/chartex" xmlns:cx7="http://schemas.microsoft.com/office/drawing/2016/5/13/chartex" xmlns:cx8="http://schemas.microsoft.com/office/drawing/2016/5/14/chartex" xmlns:mc="http://schemas.openxmlformats.org/markup-compatibility/2006" xmlns:aink="http://schemas.microsoft.com/office/drawing/2016/ink" xmlns:am3d="http://schemas.microsoft.com/office/drawing/2017/model3d" xmlns:o="urn:schemas-microsoft-com:office:office" xmlns:r="http://schemas.openxmlformats.org/officeDocument/2006/relationships" xmlns:m="http://schemas.openxmlformats.org/officeDocument/2006/math" xmlns:v="urn:schemas-microsoft-com:vml" xmlns:wp14="http://schemas.microsoft.com/office/word/2010/wordprocessingDrawing" xmlns:wp="http://schemas.openxmlformats.org/drawingml/2006/wordprocessingDrawing" xmlns:w10="urn:schemas-microsoft-com:office:word" xmlns:w="http://schemas.openxmlformats.org/wordprocessingml/2006/main" xmlns:w14="http://schemas.microsoft.com/office/word/2010/wordml" xmlns:w15="http://schemas.microsoft.com/office/word/2012/wordml" xmlns:w16cid="http://schemas.microsoft.com/office/word/2016/wordml/cid" xmlns:w16se="http://schemas.microsoft.com/office/word/2015/wordml/symex" xmlns:wpg="http://schemas.microsoft.com/office/word/2010/wordprocessingGroup" xmlns:wpi="http://schemas.microsoft.com/office/word/2010/wordprocessingInk" xmlns:wne="http://schemas.microsoft.com/office/word/2006/wordml" xmlns:wps="http://schemas.microsoft.com/office/word/2010/wordprocessingShape" mc:Ignorable="w14 w15 w16se w16cid wp14">
+<w:numbering xmlns:wpc="http://schemas.microsoft.com/office/word/2010/wordprocessingCanvas" xmlns:mc="http://schemas.openxmlformats.org/markup-compatibility/2006" xmlns:o="urn:schemas-microsoft-com:office:office" xmlns:r="http://schemas.openxmlformats.org/officeDocument/2006/relationships" xmlns:m="http://schemas.openxmlformats.org/officeDocument/2006/math" xmlns:v="urn:schemas-microsoft-com:vml" xmlns:wp14="http://schemas.microsoft.com/office/word/2010/wordprocessingDrawing" xmlns:wp="http://schemas.openxmlformats.org/drawingml/2006/wordprocessingDrawing" xmlns:w10="urn:schemas-microsoft-com:office:word" xmlns:w="http://schemas.openxmlformats.org/wordprocessingml/2006/main" xmlns:w14="http://schemas.microsoft.com/office/word/2010/wordml" xmlns:w15="http://schemas.microsoft.com/office/word/2012/wordml" xmlns:wpg="http://schemas.microsoft.com/office/word/2010/wordprocessingGroup" xmlns:wpi="http://schemas.microsoft.com/office/word/2010/wordprocessingInk" xmlns:wne="http://schemas.microsoft.com/office/word/2006/wordml" xmlns:wps="http://schemas.microsoft.com/office/word/2010/wordprocessingShape" mc:Ignorable="w14 w15 wp14">
   <w:abstractNum w:abstractNumId="0" w15:restartNumberingAfterBreak="0">
     <w:nsid w:val="62F80CEE"/>
     <w:multiLevelType w:val="hybridMultilevel"/>
@@ -207,7 +545,7 @@
         <w:rFonts w:ascii="Courier New" w:hAnsi="Courier New" w:cs="Courier New" w:hint="default"/>
       </w:rPr>
     </w:lvl>
-    <w:lvl w:ilvl="2" w:tplc="0C090005" w:tentative="1">
+    <w:lvl w:ilvl="2" w:tplc="0C090005">
       <w:start w:val="1"/>
       <w:numFmt w:val="bullet"/>
       <w:lvlText w:val=""/>
@@ -219,7 +557,7 @@
         <w:rFonts w:ascii="Wingdings" w:hAnsi="Wingdings" w:hint="default"/>
       </w:rPr>
     </w:lvl>
-    <w:lvl w:ilvl="3" w:tplc="0C090001" w:tentative="1">
+    <w:lvl w:ilvl="3" w:tplc="0C090001">
       <w:start w:val="1"/>
       <w:numFmt w:val="bullet"/>
       <w:lvlText w:val=""/>
@@ -420,7 +758,7 @@
         <w:rFonts w:ascii="Calibri" w:eastAsiaTheme="minorHAnsi" w:hAnsi="Calibri" w:cs="Calibri" w:hint="default"/>
       </w:rPr>
     </w:lvl>
-    <w:lvl w:ilvl="1" w:tplc="0C090003" w:tentative="1">
+    <w:lvl w:ilvl="1" w:tplc="0C090003">
       <w:start w:val="1"/>
       <w:numFmt w:val="bullet"/>
       <w:lvlText w:val="o"/>
@@ -432,7 +770,7 @@
         <w:rFonts w:ascii="Courier New" w:hAnsi="Courier New" w:cs="Courier New" w:hint="default"/>
       </w:rPr>
     </w:lvl>
-    <w:lvl w:ilvl="2" w:tplc="0C090005" w:tentative="1">
+    <w:lvl w:ilvl="2" w:tplc="0C090005">
       <w:start w:val="1"/>
       <w:numFmt w:val="bullet"/>
       <w:lvlText w:val=""/>
@@ -530,7 +868,7 @@
 </file>
 
 <file path=word/styles.xml><?xml version="1.0" encoding="utf-8"?>
-<w:styles xmlns:mc="http://schemas.openxmlformats.org/markup-compatibility/2006" xmlns:r="http://schemas.openxmlformats.org/officeDocument/2006/relationships" xmlns:w="http://schemas.openxmlformats.org/wordprocessingml/2006/main" xmlns:w14="http://schemas.microsoft.com/office/word/2010/wordml" xmlns:w15="http://schemas.microsoft.com/office/word/2012/wordml" xmlns:w16cid="http://schemas.microsoft.com/office/word/2016/wordml/cid" xmlns:w16se="http://schemas.microsoft.com/office/word/2015/wordml/symex" mc:Ignorable="w14 w15 w16se w16cid">
+<w:styles xmlns:mc="http://schemas.openxmlformats.org/markup-compatibility/2006" xmlns:r="http://schemas.openxmlformats.org/officeDocument/2006/relationships" xmlns:w="http://schemas.openxmlformats.org/wordprocessingml/2006/main" xmlns:w14="http://schemas.microsoft.com/office/word/2010/wordml" xmlns:w15="http://schemas.microsoft.com/office/word/2012/wordml" mc:Ignorable="w14 w15">
   <w:docDefaults>
     <w:rPrDefault>
       <w:rPr>
@@ -546,7 +884,7 @@
       </w:pPr>
     </w:pPrDefault>
   </w:docDefaults>
-  <w:latentStyles w:defLockedState="0" w:defUIPriority="99" w:defSemiHidden="0" w:defUnhideWhenUsed="0" w:defQFormat="0" w:count="377">
+  <w:latentStyles w:defLockedState="0" w:defUIPriority="99" w:defSemiHidden="0" w:defUnhideWhenUsed="0" w:defQFormat="0" w:count="371">
     <w:lsdException w:name="Normal" w:uiPriority="0" w:qFormat="1"/>
     <w:lsdException w:name="heading 1" w:uiPriority="9" w:qFormat="1"/>
     <w:lsdException w:name="heading 2" w:semiHidden="1" w:uiPriority="9" w:unhideWhenUsed="1" w:qFormat="1"/>
@@ -918,12 +1256,6 @@
     <w:lsdException w:name="List Table 5 Dark Accent 6" w:uiPriority="50"/>
     <w:lsdException w:name="List Table 6 Colorful Accent 6" w:uiPriority="51"/>
     <w:lsdException w:name="List Table 7 Colorful Accent 6" w:uiPriority="52"/>
-    <w:lsdException w:name="Mention" w:semiHidden="1" w:unhideWhenUsed="1"/>
-    <w:lsdException w:name="Smart Hyperlink" w:semiHidden="1" w:unhideWhenUsed="1"/>
-    <w:lsdException w:name="Hashtag" w:semiHidden="1" w:unhideWhenUsed="1"/>
-    <w:lsdException w:name="Unresolved Mention" w:semiHidden="1" w:unhideWhenUsed="1"/>
-    <w:lsdException w:name="Smart Link" w:semiHidden="1" w:unhideWhenUsed="1"/>
-    <w:lsdException w:name="Smart Link Error" w:semiHidden="1" w:unhideWhenUsed="1"/>
   </w:latentStyles>
   <w:style w:type="paragraph" w:default="1" w:styleId="Normal">
     <w:name w:val="Normal"/>

</xml_diff>

<commit_message>
Removed repeated information from the 2nd page of Industry Data.docx
</commit_message>
<xml_diff>
--- a/Report/Industry Data.docx
+++ b/Report/Industry Data.docx
@@ -1,6 +1,6 @@
 
 <file path=word/document.xml><?xml version="1.0" encoding="utf-8"?>
-<w:document xmlns:wpc="http://schemas.microsoft.com/office/word/2010/wordprocessingCanvas" xmlns:mc="http://schemas.openxmlformats.org/markup-compatibility/2006" xmlns:o="urn:schemas-microsoft-com:office:office" xmlns:r="http://schemas.openxmlformats.org/officeDocument/2006/relationships" xmlns:m="http://schemas.openxmlformats.org/officeDocument/2006/math" xmlns:v="urn:schemas-microsoft-com:vml" xmlns:wp14="http://schemas.microsoft.com/office/word/2010/wordprocessingDrawing" xmlns:wp="http://schemas.openxmlformats.org/drawingml/2006/wordprocessingDrawing" xmlns:w10="urn:schemas-microsoft-com:office:word" xmlns:w="http://schemas.openxmlformats.org/wordprocessingml/2006/main" xmlns:w14="http://schemas.microsoft.com/office/word/2010/wordml" xmlns:w15="http://schemas.microsoft.com/office/word/2012/wordml" xmlns:wpg="http://schemas.microsoft.com/office/word/2010/wordprocessingGroup" xmlns:wpi="http://schemas.microsoft.com/office/word/2010/wordprocessingInk" xmlns:wne="http://schemas.microsoft.com/office/word/2006/wordml" xmlns:wps="http://schemas.microsoft.com/office/word/2010/wordprocessingShape" mc:Ignorable="w14 w15 wp14">
+<w:document xmlns:wpc="http://schemas.microsoft.com/office/word/2010/wordprocessingCanvas" xmlns:cx="http://schemas.microsoft.com/office/drawing/2014/chartex" xmlns:cx1="http://schemas.microsoft.com/office/drawing/2015/9/8/chartex" xmlns:cx2="http://schemas.microsoft.com/office/drawing/2015/10/21/chartex" xmlns:cx3="http://schemas.microsoft.com/office/drawing/2016/5/9/chartex" xmlns:cx4="http://schemas.microsoft.com/office/drawing/2016/5/10/chartex" xmlns:cx5="http://schemas.microsoft.com/office/drawing/2016/5/11/chartex" xmlns:cx6="http://schemas.microsoft.com/office/drawing/2016/5/12/chartex" xmlns:cx7="http://schemas.microsoft.com/office/drawing/2016/5/13/chartex" xmlns:cx8="http://schemas.microsoft.com/office/drawing/2016/5/14/chartex" xmlns:mc="http://schemas.openxmlformats.org/markup-compatibility/2006" xmlns:aink="http://schemas.microsoft.com/office/drawing/2016/ink" xmlns:am3d="http://schemas.microsoft.com/office/drawing/2017/model3d" xmlns:o="urn:schemas-microsoft-com:office:office" xmlns:r="http://schemas.openxmlformats.org/officeDocument/2006/relationships" xmlns:m="http://schemas.openxmlformats.org/officeDocument/2006/math" xmlns:v="urn:schemas-microsoft-com:vml" xmlns:wp14="http://schemas.microsoft.com/office/word/2010/wordprocessingDrawing" xmlns:wp="http://schemas.openxmlformats.org/drawingml/2006/wordprocessingDrawing" xmlns:w10="urn:schemas-microsoft-com:office:word" xmlns:w="http://schemas.openxmlformats.org/wordprocessingml/2006/main" xmlns:w14="http://schemas.microsoft.com/office/word/2010/wordml" xmlns:w15="http://schemas.microsoft.com/office/word/2012/wordml" xmlns:w16cid="http://schemas.microsoft.com/office/word/2016/wordml/cid" xmlns:w16se="http://schemas.microsoft.com/office/word/2015/wordml/symex" xmlns:wpg="http://schemas.microsoft.com/office/word/2010/wordprocessingGroup" xmlns:wpi="http://schemas.microsoft.com/office/word/2010/wordprocessingInk" xmlns:wne="http://schemas.microsoft.com/office/word/2006/wordml" xmlns:wps="http://schemas.microsoft.com/office/word/2010/wordprocessingShape" mc:Ignorable="w14 w15 w16se w16cid wp14">
   <w:body>
     <w:p>
       <w:pPr>
@@ -157,15 +157,7 @@
       </w:r>
       <w:proofErr w:type="spellEnd"/>
       <w:r>
-        <w:t xml:space="preserve">, SQL, </w:t>
-      </w:r>
-      <w:proofErr w:type="spellStart"/>
-      <w:r>
-        <w:t>etc</w:t>
-      </w:r>
-      <w:proofErr w:type="spellEnd"/>
-      <w:r>
-        <w:t xml:space="preserve">). </w:t>
+        <w:t xml:space="preserve">, SQL, etc). </w:t>
       </w:r>
     </w:p>
     <w:p>
@@ -303,206 +295,155 @@
         </w:rPr>
         <w:t xml:space="preserve"> with team</w:t>
       </w:r>
+    </w:p>
+    <w:p>
+      <w:pPr>
+        <w:pStyle w:val="ListParagraph"/>
+        <w:numPr>
+          <w:ilvl w:val="1"/>
+          <w:numId w:val="2"/>
+        </w:numPr>
+      </w:pPr>
+      <w:r>
+        <w:t xml:space="preserve">What are the three highest ranked IT-specific skills which are not in your required skill set? </w:t>
+      </w:r>
+    </w:p>
+    <w:p>
+      <w:pPr>
+        <w:pStyle w:val="ListParagraph"/>
+        <w:numPr>
+          <w:ilvl w:val="2"/>
+          <w:numId w:val="2"/>
+        </w:numPr>
+        <w:rPr>
+          <w:color w:val="FF0000"/>
+          <w:u w:val="single"/>
+        </w:rPr>
+      </w:pPr>
+      <w:r>
+        <w:rPr>
+          <w:color w:val="FF0000"/>
+          <w:u w:val="single"/>
+        </w:rPr>
+        <w:t>To be discussed with rest of the team</w:t>
+      </w:r>
+    </w:p>
+    <w:p>
+      <w:pPr>
+        <w:pStyle w:val="ListParagraph"/>
+        <w:numPr>
+          <w:ilvl w:val="1"/>
+          <w:numId w:val="2"/>
+        </w:numPr>
+      </w:pPr>
+      <w:r>
+        <w:t xml:space="preserve">What are the three highest ranked general skills which are not in your required skill set? </w:t>
+      </w:r>
+    </w:p>
+    <w:p>
+      <w:pPr>
+        <w:pStyle w:val="ListParagraph"/>
+        <w:numPr>
+          <w:ilvl w:val="2"/>
+          <w:numId w:val="2"/>
+        </w:numPr>
+        <w:rPr>
+          <w:color w:val="FF0000"/>
+          <w:u w:val="single"/>
+        </w:rPr>
+      </w:pPr>
+      <w:r>
+        <w:rPr>
+          <w:color w:val="FF0000"/>
+          <w:u w:val="single"/>
+        </w:rPr>
+        <w:t>To be discussed with rest of the team</w:t>
+      </w:r>
+    </w:p>
+    <w:p>
+      <w:pPr>
+        <w:pStyle w:val="ListParagraph"/>
+        <w:numPr>
+          <w:ilvl w:val="0"/>
+          <w:numId w:val="3"/>
+        </w:numPr>
+      </w:pPr>
+      <w:r>
+        <w:t>Having looked at the Burning Glass data, has your opinion of your ideal job changed? Why or why not?</w:t>
+      </w:r>
+    </w:p>
+    <w:p>
+      <w:pPr>
+        <w:pStyle w:val="ListParagraph"/>
+        <w:numPr>
+          <w:ilvl w:val="1"/>
+          <w:numId w:val="3"/>
+        </w:numPr>
+      </w:pPr>
+      <w:r>
+        <w:t>Stan:</w:t>
+      </w:r>
+    </w:p>
+    <w:p>
+      <w:pPr>
+        <w:pStyle w:val="ListParagraph"/>
+        <w:numPr>
+          <w:ilvl w:val="2"/>
+          <w:numId w:val="3"/>
+        </w:numPr>
+        <w:rPr>
+          <w:color w:val="002060"/>
+        </w:rPr>
+      </w:pPr>
+      <w:r>
+        <w:rPr>
+          <w:color w:val="002060"/>
+        </w:rPr>
+        <w:t>Opinion has changed regarding goal to become a ‘full stack developer’</w:t>
+      </w:r>
+    </w:p>
+    <w:p>
+      <w:pPr>
+        <w:pStyle w:val="ListParagraph"/>
+        <w:numPr>
+          <w:ilvl w:val="2"/>
+          <w:numId w:val="3"/>
+        </w:numPr>
+        <w:rPr>
+          <w:color w:val="002060"/>
+        </w:rPr>
+      </w:pPr>
+      <w:r>
+        <w:rPr>
+          <w:color w:val="002060"/>
+        </w:rPr>
+        <w:t>Based on data provided, it appears as if front end developers are in high demand, therefore this currently, appears to be a good career objective</w:t>
+      </w:r>
+    </w:p>
+    <w:p>
+      <w:pPr>
+        <w:pStyle w:val="ListParagraph"/>
+        <w:numPr>
+          <w:ilvl w:val="1"/>
+          <w:numId w:val="3"/>
+        </w:numPr>
+        <w:rPr>
+          <w:color w:val="FF0000"/>
+        </w:rPr>
+      </w:pPr>
+      <w:r>
+        <w:rPr>
+          <w:color w:val="FF0000"/>
+        </w:rPr>
+        <w:t>Rest of the team to fill in</w:t>
+      </w:r>
+    </w:p>
+    <w:p/>
+    <w:p>
       <w:bookmarkStart w:id="0" w:name="_GoBack"/>
       <w:bookmarkEnd w:id="0"/>
-    </w:p>
-    <w:p>
-      <w:pPr>
-        <w:pStyle w:val="ListParagraph"/>
-        <w:numPr>
-          <w:ilvl w:val="1"/>
-          <w:numId w:val="2"/>
-        </w:numPr>
-      </w:pPr>
-      <w:r>
-        <w:t xml:space="preserve">What are the three highest ranked IT-specific skills which are not in your required skill set? </w:t>
-      </w:r>
-    </w:p>
-    <w:p>
-      <w:pPr>
-        <w:pStyle w:val="ListParagraph"/>
-        <w:numPr>
-          <w:ilvl w:val="2"/>
-          <w:numId w:val="2"/>
-        </w:numPr>
-        <w:rPr>
-          <w:color w:val="FF0000"/>
-          <w:u w:val="single"/>
-        </w:rPr>
-      </w:pPr>
-      <w:r>
-        <w:rPr>
-          <w:color w:val="FF0000"/>
-          <w:u w:val="single"/>
-        </w:rPr>
-        <w:t>To be discussed with rest of the team</w:t>
-      </w:r>
-    </w:p>
-    <w:p>
-      <w:pPr>
-        <w:pStyle w:val="ListParagraph"/>
-        <w:numPr>
-          <w:ilvl w:val="1"/>
-          <w:numId w:val="2"/>
-        </w:numPr>
-      </w:pPr>
-      <w:r>
-        <w:t xml:space="preserve">What are the three highest ranked general skills which are not in your required skill set? </w:t>
-      </w:r>
-    </w:p>
-    <w:p>
-      <w:pPr>
-        <w:pStyle w:val="ListParagraph"/>
-        <w:numPr>
-          <w:ilvl w:val="2"/>
-          <w:numId w:val="2"/>
-        </w:numPr>
-        <w:rPr>
-          <w:color w:val="FF0000"/>
-          <w:u w:val="single"/>
-        </w:rPr>
-      </w:pPr>
-      <w:r>
-        <w:rPr>
-          <w:color w:val="FF0000"/>
-          <w:u w:val="single"/>
-        </w:rPr>
-        <w:t>To be discussed with rest of the team</w:t>
-      </w:r>
-    </w:p>
-    <w:p>
-      <w:pPr>
-        <w:pStyle w:val="ListParagraph"/>
-        <w:numPr>
-          <w:ilvl w:val="0"/>
-          <w:numId w:val="3"/>
-        </w:numPr>
-      </w:pPr>
-      <w:r>
-        <w:t>Having looked at the Burning Glass data, has your opinion of your ideal job changed? Why or why not?</w:t>
-      </w:r>
-    </w:p>
-    <w:p>
-      <w:pPr>
-        <w:pStyle w:val="ListParagraph"/>
-        <w:numPr>
-          <w:ilvl w:val="1"/>
-          <w:numId w:val="3"/>
-        </w:numPr>
-      </w:pPr>
-      <w:r>
-        <w:t>Stan:</w:t>
-      </w:r>
-    </w:p>
-    <w:p>
-      <w:pPr>
-        <w:pStyle w:val="ListParagraph"/>
-        <w:numPr>
-          <w:ilvl w:val="2"/>
-          <w:numId w:val="3"/>
-        </w:numPr>
-        <w:rPr>
-          <w:color w:val="002060"/>
-        </w:rPr>
-      </w:pPr>
-      <w:r>
-        <w:rPr>
-          <w:color w:val="002060"/>
-        </w:rPr>
-        <w:t>Opinion has changed regarding goal to become a ‘full stack developer’</w:t>
-      </w:r>
-    </w:p>
-    <w:p>
-      <w:pPr>
-        <w:pStyle w:val="ListParagraph"/>
-        <w:numPr>
-          <w:ilvl w:val="2"/>
-          <w:numId w:val="3"/>
-        </w:numPr>
-        <w:rPr>
-          <w:color w:val="002060"/>
-        </w:rPr>
-      </w:pPr>
-      <w:r>
-        <w:rPr>
-          <w:color w:val="002060"/>
-        </w:rPr>
-        <w:t>Based on data provided, it appears as if front end developers are in high demand, therefore this currently, appears to be a good career objective</w:t>
-      </w:r>
-    </w:p>
-    <w:p>
-      <w:pPr>
-        <w:pStyle w:val="ListParagraph"/>
-        <w:numPr>
-          <w:ilvl w:val="1"/>
-          <w:numId w:val="3"/>
-        </w:numPr>
-        <w:rPr>
-          <w:color w:val="FF0000"/>
-        </w:rPr>
-      </w:pPr>
-      <w:r>
-        <w:rPr>
-          <w:color w:val="FF0000"/>
-        </w:rPr>
-        <w:t>Rest of the team to fill in</w:t>
-      </w:r>
-    </w:p>
-    <w:p/>
-    <w:p/>
-    <w:p/>
-    <w:p>
-      <w:r>
-        <w:br w:type="page"/>
-      </w:r>
-    </w:p>
-    <w:p>
-      <w:r>
-        <w:lastRenderedPageBreak/>
-        <w:t xml:space="preserve">What are the Job Titles for your group's ideal jobs? </w:t>
-      </w:r>
-    </w:p>
-    <w:p>
-      <w:r>
-        <w:t xml:space="preserve">Stanton: </w:t>
-      </w:r>
-      <w:r>
-        <w:t>Full Stack Developer</w:t>
-      </w:r>
-      <w:r>
-        <w:br/>
-        <w:t xml:space="preserve">Jenna: </w:t>
-      </w:r>
-      <w:r>
-        <w:t>Software Engineer?</w:t>
-      </w:r>
-      <w:r>
-        <w:br/>
-        <w:t xml:space="preserve">Samuel: </w:t>
-      </w:r>
-      <w:r>
-        <w:t>Software Engineer?</w:t>
-      </w:r>
-    </w:p>
-    <w:p/>
-    <w:p>
-      <w:r>
-        <w:t xml:space="preserve">How do each of these rank in terms of demand from employers? </w:t>
-      </w:r>
-    </w:p>
-    <w:p>
-      <w:r>
-        <w:t xml:space="preserve">Stanton: </w:t>
-      </w:r>
-    </w:p>
-    <w:p>
-      <w:r>
-        <w:t>Jenna:</w:t>
-      </w:r>
-    </w:p>
-    <w:p>
-      <w:r>
-        <w:t xml:space="preserve">Samuel: </w:t>
+      <w:r>
+        <w:t xml:space="preserve"> </w:t>
       </w:r>
     </w:p>
     <w:sectPr>
@@ -516,7 +457,7 @@
 </file>
 
 <file path=word/numbering.xml><?xml version="1.0" encoding="utf-8"?>
-<w:numbering xmlns:wpc="http://schemas.microsoft.com/office/word/2010/wordprocessingCanvas" xmlns:mc="http://schemas.openxmlformats.org/markup-compatibility/2006" xmlns:o="urn:schemas-microsoft-com:office:office" xmlns:r="http://schemas.openxmlformats.org/officeDocument/2006/relationships" xmlns:m="http://schemas.openxmlformats.org/officeDocument/2006/math" xmlns:v="urn:schemas-microsoft-com:vml" xmlns:wp14="http://schemas.microsoft.com/office/word/2010/wordprocessingDrawing" xmlns:wp="http://schemas.openxmlformats.org/drawingml/2006/wordprocessingDrawing" xmlns:w10="urn:schemas-microsoft-com:office:word" xmlns:w="http://schemas.openxmlformats.org/wordprocessingml/2006/main" xmlns:w14="http://schemas.microsoft.com/office/word/2010/wordml" xmlns:w15="http://schemas.microsoft.com/office/word/2012/wordml" xmlns:wpg="http://schemas.microsoft.com/office/word/2010/wordprocessingGroup" xmlns:wpi="http://schemas.microsoft.com/office/word/2010/wordprocessingInk" xmlns:wne="http://schemas.microsoft.com/office/word/2006/wordml" xmlns:wps="http://schemas.microsoft.com/office/word/2010/wordprocessingShape" mc:Ignorable="w14 w15 wp14">
+<w:numbering xmlns:wpc="http://schemas.microsoft.com/office/word/2010/wordprocessingCanvas" xmlns:cx="http://schemas.microsoft.com/office/drawing/2014/chartex" xmlns:cx1="http://schemas.microsoft.com/office/drawing/2015/9/8/chartex" xmlns:cx2="http://schemas.microsoft.com/office/drawing/2015/10/21/chartex" xmlns:cx3="http://schemas.microsoft.com/office/drawing/2016/5/9/chartex" xmlns:cx4="http://schemas.microsoft.com/office/drawing/2016/5/10/chartex" xmlns:cx5="http://schemas.microsoft.com/office/drawing/2016/5/11/chartex" xmlns:cx6="http://schemas.microsoft.com/office/drawing/2016/5/12/chartex" xmlns:cx7="http://schemas.microsoft.com/office/drawing/2016/5/13/chartex" xmlns:cx8="http://schemas.microsoft.com/office/drawing/2016/5/14/chartex" xmlns:mc="http://schemas.openxmlformats.org/markup-compatibility/2006" xmlns:aink="http://schemas.microsoft.com/office/drawing/2016/ink" xmlns:am3d="http://schemas.microsoft.com/office/drawing/2017/model3d" xmlns:o="urn:schemas-microsoft-com:office:office" xmlns:r="http://schemas.openxmlformats.org/officeDocument/2006/relationships" xmlns:m="http://schemas.openxmlformats.org/officeDocument/2006/math" xmlns:v="urn:schemas-microsoft-com:vml" xmlns:wp14="http://schemas.microsoft.com/office/word/2010/wordprocessingDrawing" xmlns:wp="http://schemas.openxmlformats.org/drawingml/2006/wordprocessingDrawing" xmlns:w10="urn:schemas-microsoft-com:office:word" xmlns:w="http://schemas.openxmlformats.org/wordprocessingml/2006/main" xmlns:w14="http://schemas.microsoft.com/office/word/2010/wordml" xmlns:w15="http://schemas.microsoft.com/office/word/2012/wordml" xmlns:w16cid="http://schemas.microsoft.com/office/word/2016/wordml/cid" xmlns:w16se="http://schemas.microsoft.com/office/word/2015/wordml/symex" xmlns:wpg="http://schemas.microsoft.com/office/word/2010/wordprocessingGroup" xmlns:wpi="http://schemas.microsoft.com/office/word/2010/wordprocessingInk" xmlns:wne="http://schemas.microsoft.com/office/word/2006/wordml" xmlns:wps="http://schemas.microsoft.com/office/word/2010/wordprocessingShape" mc:Ignorable="w14 w15 w16se w16cid wp14">
   <w:abstractNum w:abstractNumId="0" w15:restartNumberingAfterBreak="0">
     <w:nsid w:val="62F80CEE"/>
     <w:multiLevelType w:val="hybridMultilevel"/>
@@ -868,7 +809,7 @@
 </file>
 
 <file path=word/styles.xml><?xml version="1.0" encoding="utf-8"?>
-<w:styles xmlns:mc="http://schemas.openxmlformats.org/markup-compatibility/2006" xmlns:r="http://schemas.openxmlformats.org/officeDocument/2006/relationships" xmlns:w="http://schemas.openxmlformats.org/wordprocessingml/2006/main" xmlns:w14="http://schemas.microsoft.com/office/word/2010/wordml" xmlns:w15="http://schemas.microsoft.com/office/word/2012/wordml" mc:Ignorable="w14 w15">
+<w:styles xmlns:mc="http://schemas.openxmlformats.org/markup-compatibility/2006" xmlns:r="http://schemas.openxmlformats.org/officeDocument/2006/relationships" xmlns:w="http://schemas.openxmlformats.org/wordprocessingml/2006/main" xmlns:w14="http://schemas.microsoft.com/office/word/2010/wordml" xmlns:w15="http://schemas.microsoft.com/office/word/2012/wordml" xmlns:w16cid="http://schemas.microsoft.com/office/word/2016/wordml/cid" xmlns:w16se="http://schemas.microsoft.com/office/word/2015/wordml/symex" mc:Ignorable="w14 w15 w16se w16cid">
   <w:docDefaults>
     <w:rPrDefault>
       <w:rPr>
@@ -884,7 +825,7 @@
       </w:pPr>
     </w:pPrDefault>
   </w:docDefaults>
-  <w:latentStyles w:defLockedState="0" w:defUIPriority="99" w:defSemiHidden="0" w:defUnhideWhenUsed="0" w:defQFormat="0" w:count="371">
+  <w:latentStyles w:defLockedState="0" w:defUIPriority="99" w:defSemiHidden="0" w:defUnhideWhenUsed="0" w:defQFormat="0" w:count="377">
     <w:lsdException w:name="Normal" w:uiPriority="0" w:qFormat="1"/>
     <w:lsdException w:name="heading 1" w:uiPriority="9" w:qFormat="1"/>
     <w:lsdException w:name="heading 2" w:semiHidden="1" w:uiPriority="9" w:unhideWhenUsed="1" w:qFormat="1"/>
@@ -1032,11 +973,8 @@
     <w:lsdException w:name="Table 3D effects 3" w:semiHidden="1" w:unhideWhenUsed="1"/>
     <w:lsdException w:name="Table Contemporary" w:semiHidden="1" w:unhideWhenUsed="1"/>
     <w:lsdException w:name="Table Elegant" w:semiHidden="1" w:unhideWhenUsed="1"/>
-    <w:lsdException w:name="Table Professional" w:semiHidden="1" w:unhideWhenUsed="1"/>
     <w:lsdException w:name="Table Subtle 1" w:semiHidden="1" w:unhideWhenUsed="1"/>
     <w:lsdException w:name="Table Subtle 2" w:semiHidden="1" w:unhideWhenUsed="1"/>
-    <w:lsdException w:name="Table Web 1" w:semiHidden="1" w:unhideWhenUsed="1"/>
-    <w:lsdException w:name="Table Web 2" w:semiHidden="1" w:unhideWhenUsed="1"/>
     <w:lsdException w:name="Table Web 3" w:semiHidden="1" w:unhideWhenUsed="1"/>
     <w:lsdException w:name="Balloon Text" w:semiHidden="1" w:unhideWhenUsed="1"/>
     <w:lsdException w:name="Table Grid" w:uiPriority="39"/>
@@ -1256,6 +1194,12 @@
     <w:lsdException w:name="List Table 5 Dark Accent 6" w:uiPriority="50"/>
     <w:lsdException w:name="List Table 6 Colorful Accent 6" w:uiPriority="51"/>
     <w:lsdException w:name="List Table 7 Colorful Accent 6" w:uiPriority="52"/>
+    <w:lsdException w:name="Mention" w:semiHidden="1" w:unhideWhenUsed="1"/>
+    <w:lsdException w:name="Smart Hyperlink" w:semiHidden="1" w:unhideWhenUsed="1"/>
+    <w:lsdException w:name="Hashtag" w:semiHidden="1" w:unhideWhenUsed="1"/>
+    <w:lsdException w:name="Unresolved Mention" w:semiHidden="1" w:unhideWhenUsed="1"/>
+    <w:lsdException w:name="Smart Link" w:semiHidden="1" w:unhideWhenUsed="1"/>
+    <w:lsdException w:name="Smart Link Error" w:semiHidden="1" w:unhideWhenUsed="1"/>
   </w:latentStyles>
   <w:style w:type="paragraph" w:default="1" w:styleId="Normal">
     <w:name w:val="Normal"/>

</xml_diff>

<commit_message>
Added details for Samuels skills and outcome into Industry Data.docx
</commit_message>
<xml_diff>
--- a/Report/Industry Data.docx
+++ b/Report/Industry Data.docx
@@ -76,7 +76,6 @@
       <w:r>
         <w:t xml:space="preserve"> - </w:t>
       </w:r>
-      <w:proofErr w:type="spellStart"/>
       <w:r>
         <w:rPr>
           <w:color w:val="002060"/>
@@ -88,15 +87,7 @@
           <w:i/>
           <w:color w:val="002060"/>
         </w:rPr>
-        <w:t>ullstack</w:t>
-      </w:r>
-      <w:proofErr w:type="spellEnd"/>
-      <w:r>
-        <w:rPr>
-          <w:i/>
-          <w:color w:val="002060"/>
-        </w:rPr>
-        <w:t xml:space="preserve"> Developer </w:t>
+        <w:t xml:space="preserve">ullstack Developer </w:t>
       </w:r>
       <w:r>
         <w:rPr>
@@ -149,15 +140,7 @@
         </w:numPr>
       </w:pPr>
       <w:r>
-        <w:t>From your group's ideal jobs, you can identify a set of skills required for these jobs (we will refer to this as your group's required skill set). These can be divided into general skills (communication, problem solving, writing etc) and IT-specific skills (</w:t>
-      </w:r>
-      <w:proofErr w:type="spellStart"/>
-      <w:r>
-        <w:t>Javascript</w:t>
-      </w:r>
-      <w:proofErr w:type="spellEnd"/>
-      <w:r>
-        <w:t xml:space="preserve">, SQL, etc). </w:t>
+        <w:t xml:space="preserve">From your group's ideal jobs, you can identify a set of skills required for these jobs (we will refer to this as your group's required skill set). These can be divided into general skills (communication, problem solving, writing etc) and IT-specific skills (Javascript, SQL, etc). </w:t>
       </w:r>
     </w:p>
     <w:p>
@@ -205,15 +188,7 @@
         </w:numPr>
       </w:pPr>
       <w:r>
-        <w:t xml:space="preserve">Stan: Java, Node, Python, </w:t>
-      </w:r>
-      <w:proofErr w:type="spellStart"/>
-      <w:r>
-        <w:t>Javascript</w:t>
-      </w:r>
-      <w:proofErr w:type="spellEnd"/>
-      <w:r>
-        <w:t>, React</w:t>
+        <w:t>Stan: Java, Node, Python, Javascript, React</w:t>
       </w:r>
     </w:p>
     <w:p>
@@ -224,13 +199,8 @@
           <w:numId w:val="2"/>
         </w:numPr>
       </w:pPr>
-      <w:proofErr w:type="spellStart"/>
-      <w:r>
-        <w:t>Javascript</w:t>
-      </w:r>
-      <w:proofErr w:type="spellEnd"/>
-      <w:r>
-        <w:t xml:space="preserve"> #2, Python #22</w:t>
+      <w:r>
+        <w:t>Javascript #2, Python #22</w:t>
       </w:r>
     </w:p>
     <w:p>
@@ -428,21 +398,94 @@
           <w:numId w:val="3"/>
         </w:numPr>
         <w:rPr>
-          <w:color w:val="FF0000"/>
-        </w:rPr>
-      </w:pPr>
-      <w:r>
-        <w:rPr>
-          <w:color w:val="FF0000"/>
-        </w:rPr>
-        <w:t>Rest of the team to fill in</w:t>
-      </w:r>
-    </w:p>
-    <w:p/>
-    <w:p>
+          <w:color w:val="002060"/>
+        </w:rPr>
+      </w:pPr>
+      <w:r>
+        <w:rPr>
+          <w:color w:val="002060"/>
+        </w:rPr>
+        <w:t>Samuel:</w:t>
+      </w:r>
+    </w:p>
+    <w:p>
+      <w:pPr>
+        <w:pStyle w:val="ListParagraph"/>
+        <w:numPr>
+          <w:ilvl w:val="2"/>
+          <w:numId w:val="3"/>
+        </w:numPr>
+        <w:rPr>
+          <w:color w:val="002060"/>
+        </w:rPr>
+      </w:pPr>
+      <w:r>
+        <w:rPr>
+          <w:color w:val="002060"/>
+        </w:rPr>
+        <w:t>My opinion has changed in the context of what I chose to represent my ideal job.</w:t>
+      </w:r>
+    </w:p>
+    <w:p>
+      <w:pPr>
+        <w:pStyle w:val="ListParagraph"/>
+        <w:numPr>
+          <w:ilvl w:val="3"/>
+          <w:numId w:val="3"/>
+        </w:numPr>
+        <w:rPr>
+          <w:color w:val="002060"/>
+        </w:rPr>
+      </w:pPr>
+      <w:r>
+        <w:rPr>
+          <w:color w:val="002060"/>
+        </w:rPr>
+        <w:t>Whilst I chose a C++ developer, I am also very interested in database management and am self-teaching the mySQL language.</w:t>
+      </w:r>
+    </w:p>
+    <w:p>
+      <w:pPr>
+        <w:pStyle w:val="ListParagraph"/>
+        <w:numPr>
+          <w:ilvl w:val="3"/>
+          <w:numId w:val="3"/>
+        </w:numPr>
+        <w:rPr>
+          <w:color w:val="002060"/>
+        </w:rPr>
+      </w:pPr>
+      <w:r>
+        <w:rPr>
+          <w:color w:val="002060"/>
+        </w:rPr>
+        <w:t>SQL is the number 1 IT skill per the burning glass data which shows me there is a strong chance that either C++ (which we have classed as JAVA - #3 in the list) or SQL will be highly sought skills.</w:t>
+      </w:r>
       <w:bookmarkStart w:id="0" w:name="_GoBack"/>
       <w:bookmarkEnd w:id="0"/>
-      <w:r>
+    </w:p>
+    <w:p>
+      <w:pPr>
+        <w:pStyle w:val="ListParagraph"/>
+        <w:numPr>
+          <w:ilvl w:val="1"/>
+          <w:numId w:val="3"/>
+        </w:numPr>
+        <w:rPr>
+          <w:color w:val="FF0000"/>
+        </w:rPr>
+      </w:pPr>
+      <w:r>
+        <w:rPr>
+          <w:color w:val="FF0000"/>
+        </w:rPr>
+        <w:t>Rest of the team to fill in</w:t>
+      </w:r>
+    </w:p>
+    <w:p/>
+    <w:p>
+      <w:r>
+        <w:lastRenderedPageBreak/>
         <w:t xml:space="preserve"> </w:t>
       </w:r>
     </w:p>
@@ -723,7 +766,7 @@
         <w:rFonts w:ascii="Wingdings" w:hAnsi="Wingdings" w:hint="default"/>
       </w:rPr>
     </w:lvl>
-    <w:lvl w:ilvl="3" w:tplc="0C090001" w:tentative="1">
+    <w:lvl w:ilvl="3" w:tplc="0C090001">
       <w:start w:val="1"/>
       <w:numFmt w:val="bullet"/>
       <w:lvlText w:val=""/>
@@ -973,8 +1016,11 @@
     <w:lsdException w:name="Table 3D effects 3" w:semiHidden="1" w:unhideWhenUsed="1"/>
     <w:lsdException w:name="Table Contemporary" w:semiHidden="1" w:unhideWhenUsed="1"/>
     <w:lsdException w:name="Table Elegant" w:semiHidden="1" w:unhideWhenUsed="1"/>
+    <w:lsdException w:name="Table Professional" w:semiHidden="1" w:unhideWhenUsed="1"/>
     <w:lsdException w:name="Table Subtle 1" w:semiHidden="1" w:unhideWhenUsed="1"/>
     <w:lsdException w:name="Table Subtle 2" w:semiHidden="1" w:unhideWhenUsed="1"/>
+    <w:lsdException w:name="Table Web 1" w:semiHidden="1" w:unhideWhenUsed="1"/>
+    <w:lsdException w:name="Table Web 2" w:semiHidden="1" w:unhideWhenUsed="1"/>
     <w:lsdException w:name="Table Web 3" w:semiHidden="1" w:unhideWhenUsed="1"/>
     <w:lsdException w:name="Balloon Text" w:semiHidden="1" w:unhideWhenUsed="1"/>
     <w:lsdException w:name="Table Grid" w:uiPriority="39"/>

</xml_diff>

<commit_message>
updated industry data doc to include lyly and cooper's information
</commit_message>
<xml_diff>
--- a/Report/Industry Data.docx
+++ b/Report/Industry Data.docx
@@ -1,6 +1,6 @@
 
 <file path=word/document.xml><?xml version="1.0" encoding="utf-8"?>
-<w:document xmlns:wpc="http://schemas.microsoft.com/office/word/2010/wordprocessingCanvas" xmlns:cx="http://schemas.microsoft.com/office/drawing/2014/chartex" xmlns:cx1="http://schemas.microsoft.com/office/drawing/2015/9/8/chartex" xmlns:cx2="http://schemas.microsoft.com/office/drawing/2015/10/21/chartex" xmlns:cx3="http://schemas.microsoft.com/office/drawing/2016/5/9/chartex" xmlns:cx4="http://schemas.microsoft.com/office/drawing/2016/5/10/chartex" xmlns:cx5="http://schemas.microsoft.com/office/drawing/2016/5/11/chartex" xmlns:cx6="http://schemas.microsoft.com/office/drawing/2016/5/12/chartex" xmlns:cx7="http://schemas.microsoft.com/office/drawing/2016/5/13/chartex" xmlns:cx8="http://schemas.microsoft.com/office/drawing/2016/5/14/chartex" xmlns:mc="http://schemas.openxmlformats.org/markup-compatibility/2006" xmlns:aink="http://schemas.microsoft.com/office/drawing/2016/ink" xmlns:am3d="http://schemas.microsoft.com/office/drawing/2017/model3d" xmlns:o="urn:schemas-microsoft-com:office:office" xmlns:r="http://schemas.openxmlformats.org/officeDocument/2006/relationships" xmlns:m="http://schemas.openxmlformats.org/officeDocument/2006/math" xmlns:v="urn:schemas-microsoft-com:vml" xmlns:wp14="http://schemas.microsoft.com/office/word/2010/wordprocessingDrawing" xmlns:wp="http://schemas.openxmlformats.org/drawingml/2006/wordprocessingDrawing" xmlns:w10="urn:schemas-microsoft-com:office:word" xmlns:w="http://schemas.openxmlformats.org/wordprocessingml/2006/main" xmlns:w14="http://schemas.microsoft.com/office/word/2010/wordml" xmlns:w15="http://schemas.microsoft.com/office/word/2012/wordml" xmlns:w16cid="http://schemas.microsoft.com/office/word/2016/wordml/cid" xmlns:w16se="http://schemas.microsoft.com/office/word/2015/wordml/symex" xmlns:wpg="http://schemas.microsoft.com/office/word/2010/wordprocessingGroup" xmlns:wpi="http://schemas.microsoft.com/office/word/2010/wordprocessingInk" xmlns:wne="http://schemas.microsoft.com/office/word/2006/wordml" xmlns:wps="http://schemas.microsoft.com/office/word/2010/wordprocessingShape" mc:Ignorable="w14 w15 w16se w16cid wp14">
+<w:document xmlns:wpc="http://schemas.microsoft.com/office/word/2010/wordprocessingCanvas" xmlns:mc="http://schemas.openxmlformats.org/markup-compatibility/2006" xmlns:o="urn:schemas-microsoft-com:office:office" xmlns:r="http://schemas.openxmlformats.org/officeDocument/2006/relationships" xmlns:m="http://schemas.openxmlformats.org/officeDocument/2006/math" xmlns:v="urn:schemas-microsoft-com:vml" xmlns:wp14="http://schemas.microsoft.com/office/word/2010/wordprocessingDrawing" xmlns:wp="http://schemas.openxmlformats.org/drawingml/2006/wordprocessingDrawing" xmlns:w10="urn:schemas-microsoft-com:office:word" xmlns:w="http://schemas.openxmlformats.org/wordprocessingml/2006/main" xmlns:w14="http://schemas.microsoft.com/office/word/2010/wordml" xmlns:w15="http://schemas.microsoft.com/office/word/2012/wordml" xmlns:wpg="http://schemas.microsoft.com/office/word/2010/wordprocessingGroup" xmlns:wpi="http://schemas.microsoft.com/office/word/2010/wordprocessingInk" xmlns:wne="http://schemas.microsoft.com/office/word/2006/wordml" xmlns:wps="http://schemas.microsoft.com/office/word/2010/wordprocessingShape" mc:Ignorable="w14 w15 wp14">
   <w:body>
     <w:p>
       <w:pPr>
@@ -74,8 +74,12 @@
         <w:t>Stan</w:t>
       </w:r>
       <w:r>
+        <w:t>ton</w:t>
+      </w:r>
+      <w:r>
         <w:t xml:space="preserve"> - </w:t>
       </w:r>
+      <w:proofErr w:type="spellStart"/>
       <w:r>
         <w:rPr>
           <w:color w:val="002060"/>
@@ -87,7 +91,15 @@
           <w:i/>
           <w:color w:val="002060"/>
         </w:rPr>
-        <w:t xml:space="preserve">ullstack Developer </w:t>
+        <w:t>ullstack</w:t>
+      </w:r>
+      <w:proofErr w:type="spellEnd"/>
+      <w:r>
+        <w:rPr>
+          <w:i/>
+          <w:color w:val="002060"/>
+        </w:rPr>
+        <w:t xml:space="preserve"> Developer </w:t>
       </w:r>
       <w:r>
         <w:rPr>
@@ -125,10 +137,67 @@
       </w:r>
       <w:r>
         <w:rPr>
+          <w:b/>
           <w:color w:val="002060"/>
           <w:u w:val="single"/>
         </w:rPr>
         <w:t>Unsure what this classifies as</w:t>
+      </w:r>
+    </w:p>
+    <w:p>
+      <w:pPr>
+        <w:pStyle w:val="ListParagraph"/>
+        <w:numPr>
+          <w:ilvl w:val="1"/>
+          <w:numId w:val="3"/>
+        </w:numPr>
+      </w:pPr>
+      <w:r>
+        <w:t>Cooper</w:t>
+      </w:r>
+      <w:r>
+        <w:t xml:space="preserve"> – </w:t>
+      </w:r>
+      <w:r>
+        <w:rPr>
+          <w:i/>
+          <w:color w:val="002060"/>
+        </w:rPr>
+        <w:t xml:space="preserve">IT Systems Administrator </w:t>
+      </w:r>
+      <w:r>
+        <w:rPr>
+          <w:b/>
+          <w:i/>
+          <w:color w:val="002060"/>
+        </w:rPr>
+        <w:t>#8</w:t>
+      </w:r>
+    </w:p>
+    <w:p>
+      <w:pPr>
+        <w:pStyle w:val="ListParagraph"/>
+        <w:numPr>
+          <w:ilvl w:val="1"/>
+          <w:numId w:val="3"/>
+        </w:numPr>
+      </w:pPr>
+      <w:r>
+        <w:t xml:space="preserve">Lyly – </w:t>
+      </w:r>
+      <w:r>
+        <w:rPr>
+          <w:i/>
+        </w:rPr>
+        <w:t xml:space="preserve">Front Office Receptionist </w:t>
+      </w:r>
+      <w:r>
+        <w:rPr>
+          <w:b/>
+          <w:i/>
+          <w:color w:val="002060"/>
+        </w:rPr>
+        <w:t>#unlisted</w:t>
       </w:r>
     </w:p>
     <w:p>
@@ -140,7 +209,31 @@
         </w:numPr>
       </w:pPr>
       <w:r>
-        <w:t xml:space="preserve">From your group's ideal jobs, you can identify a set of skills required for these jobs (we will refer to this as your group's required skill set). These can be divided into general skills (communication, problem solving, writing etc) and IT-specific skills (Javascript, SQL, etc). </w:t>
+        <w:t xml:space="preserve">From your group's ideal jobs, you can identify a set of skills required for these jobs (we will refer to this as your group's required skill set). These can be divided into general skills (communication, problem solving, writing </w:t>
+      </w:r>
+      <w:proofErr w:type="spellStart"/>
+      <w:r>
+        <w:t>etc</w:t>
+      </w:r>
+      <w:proofErr w:type="spellEnd"/>
+      <w:r>
+        <w:t>) and IT-specific skills (</w:t>
+      </w:r>
+      <w:proofErr w:type="spellStart"/>
+      <w:r>
+        <w:t>Javascript</w:t>
+      </w:r>
+      <w:proofErr w:type="spellEnd"/>
+      <w:r>
+        <w:t xml:space="preserve">, SQL, </w:t>
+      </w:r>
+      <w:proofErr w:type="spellStart"/>
+      <w:r>
+        <w:t>etc</w:t>
+      </w:r>
+      <w:proofErr w:type="spellEnd"/>
+      <w:r>
+        <w:t xml:space="preserve">). </w:t>
       </w:r>
     </w:p>
     <w:p>
@@ -174,9 +267,25 @@
           <w:ilvl w:val="3"/>
           <w:numId w:val="2"/>
         </w:numPr>
-      </w:pPr>
-      <w:r>
-        <w:t>While C++ is not specified, JAVA which is a part of the c-programming languages tree is #3</w:t>
+        <w:rPr>
+          <w:i/>
+          <w:color w:val="002060"/>
+        </w:rPr>
+      </w:pPr>
+      <w:r>
+        <w:rPr>
+          <w:i/>
+          <w:color w:val="002060"/>
+        </w:rPr>
+        <w:t xml:space="preserve">While C++ is not specified, JAVA which is a part of the c-programming languages tree is </w:t>
+      </w:r>
+      <w:r>
+        <w:rPr>
+          <w:b/>
+          <w:i/>
+          <w:color w:val="002060"/>
+        </w:rPr>
+        <w:t>#3</w:t>
       </w:r>
     </w:p>
     <w:p>
@@ -188,7 +297,15 @@
         </w:numPr>
       </w:pPr>
       <w:r>
-        <w:t>Stan: Java, Node, Python, Javascript, React</w:t>
+        <w:t xml:space="preserve">Stan: Java, Node, Python, </w:t>
+      </w:r>
+      <w:proofErr w:type="spellStart"/>
+      <w:r>
+        <w:t>Javascript</w:t>
+      </w:r>
+      <w:proofErr w:type="spellEnd"/>
+      <w:r>
+        <w:t>, React</w:t>
       </w:r>
     </w:p>
     <w:p>
@@ -198,9 +315,49 @@
           <w:ilvl w:val="3"/>
           <w:numId w:val="2"/>
         </w:numPr>
-      </w:pPr>
-      <w:r>
-        <w:t>Javascript #2, Python #22</w:t>
+        <w:rPr>
+          <w:i/>
+          <w:color w:val="002060"/>
+        </w:rPr>
+      </w:pPr>
+      <w:proofErr w:type="spellStart"/>
+      <w:r>
+        <w:rPr>
+          <w:i/>
+          <w:color w:val="002060"/>
+        </w:rPr>
+        <w:t>Javascript</w:t>
+      </w:r>
+      <w:proofErr w:type="spellEnd"/>
+      <w:r>
+        <w:rPr>
+          <w:i/>
+          <w:color w:val="002060"/>
+        </w:rPr>
+        <w:t xml:space="preserve"> </w:t>
+      </w:r>
+      <w:r>
+        <w:rPr>
+          <w:b/>
+          <w:i/>
+          <w:color w:val="002060"/>
+        </w:rPr>
+        <w:t>#2,</w:t>
+      </w:r>
+      <w:r>
+        <w:rPr>
+          <w:i/>
+          <w:color w:val="002060"/>
+        </w:rPr>
+        <w:t xml:space="preserve"> Python </w:t>
+      </w:r>
+      <w:r>
+        <w:rPr>
+          <w:b/>
+          <w:i/>
+          <w:color w:val="002060"/>
+        </w:rPr>
+        <w:t>#22</w:t>
       </w:r>
     </w:p>
     <w:p>
@@ -222,10 +379,200 @@
           <w:ilvl w:val="3"/>
           <w:numId w:val="2"/>
         </w:numPr>
-      </w:pPr>
-      <w:r>
-        <w:t>JAVA #3</w:t>
-      </w:r>
+        <w:rPr>
+          <w:color w:val="002060"/>
+        </w:rPr>
+      </w:pPr>
+      <w:r>
+        <w:rPr>
+          <w:color w:val="002060"/>
+        </w:rPr>
+        <w:t xml:space="preserve">JAVA </w:t>
+      </w:r>
+      <w:r>
+        <w:rPr>
+          <w:b/>
+          <w:color w:val="002060"/>
+        </w:rPr>
+        <w:t>#3</w:t>
+      </w:r>
+    </w:p>
+    <w:p>
+      <w:pPr>
+        <w:pStyle w:val="ListParagraph"/>
+        <w:numPr>
+          <w:ilvl w:val="2"/>
+          <w:numId w:val="2"/>
+        </w:numPr>
+      </w:pPr>
+      <w:r>
+        <w:t>Cooper</w:t>
+      </w:r>
+    </w:p>
+    <w:p>
+      <w:pPr>
+        <w:pStyle w:val="ListParagraph"/>
+        <w:numPr>
+          <w:ilvl w:val="3"/>
+          <w:numId w:val="2"/>
+        </w:numPr>
+        <w:rPr>
+          <w:i/>
+          <w:color w:val="002060"/>
+        </w:rPr>
+      </w:pPr>
+      <w:r>
+        <w:rPr>
+          <w:i/>
+          <w:color w:val="002060"/>
+        </w:rPr>
+        <w:t xml:space="preserve">System Engineering </w:t>
+      </w:r>
+      <w:r>
+        <w:rPr>
+          <w:b/>
+          <w:i/>
+          <w:color w:val="002060"/>
+        </w:rPr>
+        <w:t>#</w:t>
+      </w:r>
+      <w:r>
+        <w:rPr>
+          <w:b/>
+          <w:i/>
+          <w:color w:val="002060"/>
+        </w:rPr>
+        <w:t>24</w:t>
+      </w:r>
+      <w:r>
+        <w:rPr>
+          <w:i/>
+          <w:color w:val="002060"/>
+        </w:rPr>
+        <w:t xml:space="preserve">, </w:t>
+      </w:r>
+      <w:r>
+        <w:rPr>
+          <w:i/>
+          <w:color w:val="002060"/>
+        </w:rPr>
+        <w:t xml:space="preserve">SQL </w:t>
+      </w:r>
+      <w:r>
+        <w:rPr>
+          <w:b/>
+          <w:i/>
+          <w:color w:val="002060"/>
+        </w:rPr>
+        <w:t>#1</w:t>
+      </w:r>
+      <w:r>
+        <w:rPr>
+          <w:i/>
+          <w:color w:val="002060"/>
+        </w:rPr>
+        <w:t xml:space="preserve">, Microsoft Windows </w:t>
+      </w:r>
+      <w:r>
+        <w:rPr>
+          <w:b/>
+          <w:i/>
+          <w:color w:val="002060"/>
+        </w:rPr>
+        <w:t>#4</w:t>
+      </w:r>
+    </w:p>
+    <w:p>
+      <w:pPr>
+        <w:pStyle w:val="ListParagraph"/>
+        <w:numPr>
+          <w:ilvl w:val="2"/>
+          <w:numId w:val="2"/>
+        </w:numPr>
+      </w:pPr>
+      <w:r>
+        <w:t>Lyly</w:t>
+      </w:r>
+    </w:p>
+    <w:p>
+      <w:pPr>
+        <w:pStyle w:val="ListParagraph"/>
+        <w:numPr>
+          <w:ilvl w:val="3"/>
+          <w:numId w:val="2"/>
+        </w:numPr>
+        <w:rPr>
+          <w:i/>
+          <w:color w:val="002060"/>
+        </w:rPr>
+      </w:pPr>
+      <w:r>
+        <w:rPr>
+          <w:i/>
+          <w:color w:val="002060"/>
+        </w:rPr>
+        <w:t xml:space="preserve">Customer Service </w:t>
+      </w:r>
+      <w:r>
+        <w:rPr>
+          <w:b/>
+          <w:i/>
+          <w:color w:val="002060"/>
+        </w:rPr>
+        <w:t>#</w:t>
+      </w:r>
+      <w:r>
+        <w:rPr>
+          <w:b/>
+          <w:i/>
+          <w:color w:val="002060"/>
+        </w:rPr>
+        <w:t>14</w:t>
+      </w:r>
+      <w:r>
+        <w:rPr>
+          <w:i/>
+          <w:color w:val="002060"/>
+        </w:rPr>
+        <w:t xml:space="preserve">, Building Relationships </w:t>
+      </w:r>
+      <w:r>
+        <w:rPr>
+          <w:b/>
+          <w:i/>
+          <w:color w:val="002060"/>
+        </w:rPr>
+        <w:t>#</w:t>
+      </w:r>
+      <w:r>
+        <w:rPr>
+          <w:b/>
+          <w:i/>
+          <w:color w:val="002060"/>
+        </w:rPr>
+        <w:t>8</w:t>
+      </w:r>
+    </w:p>
+    <w:p>
+      <w:pPr>
+        <w:pStyle w:val="ListParagraph"/>
+        <w:numPr>
+          <w:ilvl w:val="2"/>
+          <w:numId w:val="2"/>
+        </w:numPr>
+      </w:pPr>
+      <w:r>
+        <w:t>Michael</w:t>
+      </w:r>
+    </w:p>
+    <w:p>
+      <w:pPr>
+        <w:pStyle w:val="ListParagraph"/>
+        <w:numPr>
+          <w:ilvl w:val="3"/>
+          <w:numId w:val="2"/>
+        </w:numPr>
+      </w:pPr>
     </w:p>
     <w:p>
       <w:pPr>
@@ -394,6 +741,40 @@
       <w:pPr>
         <w:pStyle w:val="ListParagraph"/>
         <w:numPr>
+          <w:ilvl w:val="2"/>
+          <w:numId w:val="3"/>
+        </w:numPr>
+        <w:rPr>
+          <w:color w:val="002060"/>
+        </w:rPr>
+      </w:pPr>
+      <w:r>
+        <w:rPr>
+          <w:color w:val="002060"/>
+        </w:rPr>
+        <w:t xml:space="preserve">Reinforces a clear path for me, to learn HTML, CSS &amp; </w:t>
+      </w:r>
+      <w:proofErr w:type="spellStart"/>
+      <w:r>
+        <w:rPr>
+          <w:color w:val="002060"/>
+        </w:rPr>
+        <w:t>Javascript</w:t>
+      </w:r>
+      <w:proofErr w:type="spellEnd"/>
+      <w:r>
+        <w:rPr>
+          <w:color w:val="002060"/>
+        </w:rPr>
+        <w:t>, and any extensions to this skillset which will help (e.g. node.js, react etc.)</w:t>
+      </w:r>
+      <w:bookmarkStart w:id="0" w:name="_GoBack"/>
+      <w:bookmarkEnd w:id="0"/>
+    </w:p>
+    <w:p>
+      <w:pPr>
+        <w:pStyle w:val="ListParagraph"/>
+        <w:numPr>
           <w:ilvl w:val="1"/>
           <w:numId w:val="3"/>
         </w:numPr>
@@ -423,6 +804,7 @@
         <w:rPr>
           <w:color w:val="002060"/>
         </w:rPr>
+        <w:lastRenderedPageBreak/>
         <w:t>My opinion has changed in the context of what I chose to represent my ideal job.</w:t>
       </w:r>
     </w:p>
@@ -441,7 +823,21 @@
         <w:rPr>
           <w:color w:val="002060"/>
         </w:rPr>
-        <w:t>Whilst I chose a C++ developer, I am also very interested in database management and am self-teaching the mySQL language.</w:t>
+        <w:t xml:space="preserve">Whilst I chose a C++ developer, I am also very interested in database management and am self-teaching the </w:t>
+      </w:r>
+      <w:proofErr w:type="spellStart"/>
+      <w:r>
+        <w:rPr>
+          <w:color w:val="002060"/>
+        </w:rPr>
+        <w:t>mySQL</w:t>
+      </w:r>
+      <w:proofErr w:type="spellEnd"/>
+      <w:r>
+        <w:rPr>
+          <w:color w:val="002060"/>
+        </w:rPr>
+        <w:t xml:space="preserve"> language.</w:t>
       </w:r>
     </w:p>
     <w:p>
@@ -461,8 +857,6 @@
         </w:rPr>
         <w:t>SQL is the number 1 IT skill per the burning glass data which shows me there is a strong chance that either C++ (which we have classed as JAVA - #3 in the list) or SQL will be highly sought skills.</w:t>
       </w:r>
-      <w:bookmarkStart w:id="0" w:name="_GoBack"/>
-      <w:bookmarkEnd w:id="0"/>
     </w:p>
     <w:p>
       <w:pPr>
@@ -485,7 +879,6 @@
     <w:p/>
     <w:p>
       <w:r>
-        <w:lastRenderedPageBreak/>
         <w:t xml:space="preserve"> </w:t>
       </w:r>
     </w:p>
@@ -500,7 +893,7 @@
 </file>
 
 <file path=word/numbering.xml><?xml version="1.0" encoding="utf-8"?>
-<w:numbering xmlns:wpc="http://schemas.microsoft.com/office/word/2010/wordprocessingCanvas" xmlns:cx="http://schemas.microsoft.com/office/drawing/2014/chartex" xmlns:cx1="http://schemas.microsoft.com/office/drawing/2015/9/8/chartex" xmlns:cx2="http://schemas.microsoft.com/office/drawing/2015/10/21/chartex" xmlns:cx3="http://schemas.microsoft.com/office/drawing/2016/5/9/chartex" xmlns:cx4="http://schemas.microsoft.com/office/drawing/2016/5/10/chartex" xmlns:cx5="http://schemas.microsoft.com/office/drawing/2016/5/11/chartex" xmlns:cx6="http://schemas.microsoft.com/office/drawing/2016/5/12/chartex" xmlns:cx7="http://schemas.microsoft.com/office/drawing/2016/5/13/chartex" xmlns:cx8="http://schemas.microsoft.com/office/drawing/2016/5/14/chartex" xmlns:mc="http://schemas.openxmlformats.org/markup-compatibility/2006" xmlns:aink="http://schemas.microsoft.com/office/drawing/2016/ink" xmlns:am3d="http://schemas.microsoft.com/office/drawing/2017/model3d" xmlns:o="urn:schemas-microsoft-com:office:office" xmlns:r="http://schemas.openxmlformats.org/officeDocument/2006/relationships" xmlns:m="http://schemas.openxmlformats.org/officeDocument/2006/math" xmlns:v="urn:schemas-microsoft-com:vml" xmlns:wp14="http://schemas.microsoft.com/office/word/2010/wordprocessingDrawing" xmlns:wp="http://schemas.openxmlformats.org/drawingml/2006/wordprocessingDrawing" xmlns:w10="urn:schemas-microsoft-com:office:word" xmlns:w="http://schemas.openxmlformats.org/wordprocessingml/2006/main" xmlns:w14="http://schemas.microsoft.com/office/word/2010/wordml" xmlns:w15="http://schemas.microsoft.com/office/word/2012/wordml" xmlns:w16cid="http://schemas.microsoft.com/office/word/2016/wordml/cid" xmlns:w16se="http://schemas.microsoft.com/office/word/2015/wordml/symex" xmlns:wpg="http://schemas.microsoft.com/office/word/2010/wordprocessingGroup" xmlns:wpi="http://schemas.microsoft.com/office/word/2010/wordprocessingInk" xmlns:wne="http://schemas.microsoft.com/office/word/2006/wordml" xmlns:wps="http://schemas.microsoft.com/office/word/2010/wordprocessingShape" mc:Ignorable="w14 w15 w16se w16cid wp14">
+<w:numbering xmlns:wpc="http://schemas.microsoft.com/office/word/2010/wordprocessingCanvas" xmlns:mc="http://schemas.openxmlformats.org/markup-compatibility/2006" xmlns:o="urn:schemas-microsoft-com:office:office" xmlns:r="http://schemas.openxmlformats.org/officeDocument/2006/relationships" xmlns:m="http://schemas.openxmlformats.org/officeDocument/2006/math" xmlns:v="urn:schemas-microsoft-com:vml" xmlns:wp14="http://schemas.microsoft.com/office/word/2010/wordprocessingDrawing" xmlns:wp="http://schemas.openxmlformats.org/drawingml/2006/wordprocessingDrawing" xmlns:w10="urn:schemas-microsoft-com:office:word" xmlns:w="http://schemas.openxmlformats.org/wordprocessingml/2006/main" xmlns:w14="http://schemas.microsoft.com/office/word/2010/wordml" xmlns:w15="http://schemas.microsoft.com/office/word/2012/wordml" xmlns:wpg="http://schemas.microsoft.com/office/word/2010/wordprocessingGroup" xmlns:wpi="http://schemas.microsoft.com/office/word/2010/wordprocessingInk" xmlns:wne="http://schemas.microsoft.com/office/word/2006/wordml" xmlns:wps="http://schemas.microsoft.com/office/word/2010/wordprocessingShape" mc:Ignorable="w14 w15 wp14">
   <w:abstractNum w:abstractNumId="0" w15:restartNumberingAfterBreak="0">
     <w:nsid w:val="62F80CEE"/>
     <w:multiLevelType w:val="hybridMultilevel"/>
@@ -852,7 +1245,7 @@
 </file>
 
 <file path=word/styles.xml><?xml version="1.0" encoding="utf-8"?>
-<w:styles xmlns:mc="http://schemas.openxmlformats.org/markup-compatibility/2006" xmlns:r="http://schemas.openxmlformats.org/officeDocument/2006/relationships" xmlns:w="http://schemas.openxmlformats.org/wordprocessingml/2006/main" xmlns:w14="http://schemas.microsoft.com/office/word/2010/wordml" xmlns:w15="http://schemas.microsoft.com/office/word/2012/wordml" xmlns:w16cid="http://schemas.microsoft.com/office/word/2016/wordml/cid" xmlns:w16se="http://schemas.microsoft.com/office/word/2015/wordml/symex" mc:Ignorable="w14 w15 w16se w16cid">
+<w:styles xmlns:mc="http://schemas.openxmlformats.org/markup-compatibility/2006" xmlns:r="http://schemas.openxmlformats.org/officeDocument/2006/relationships" xmlns:w="http://schemas.openxmlformats.org/wordprocessingml/2006/main" xmlns:w14="http://schemas.microsoft.com/office/word/2010/wordml" xmlns:w15="http://schemas.microsoft.com/office/word/2012/wordml" mc:Ignorable="w14 w15">
   <w:docDefaults>
     <w:rPrDefault>
       <w:rPr>
@@ -868,7 +1261,7 @@
       </w:pPr>
     </w:pPrDefault>
   </w:docDefaults>
-  <w:latentStyles w:defLockedState="0" w:defUIPriority="99" w:defSemiHidden="0" w:defUnhideWhenUsed="0" w:defQFormat="0" w:count="377">
+  <w:latentStyles w:defLockedState="0" w:defUIPriority="99" w:defSemiHidden="0" w:defUnhideWhenUsed="0" w:defQFormat="0" w:count="371">
     <w:lsdException w:name="Normal" w:uiPriority="0" w:qFormat="1"/>
     <w:lsdException w:name="heading 1" w:uiPriority="9" w:qFormat="1"/>
     <w:lsdException w:name="heading 2" w:semiHidden="1" w:uiPriority="9" w:unhideWhenUsed="1" w:qFormat="1"/>
@@ -1240,12 +1633,6 @@
     <w:lsdException w:name="List Table 5 Dark Accent 6" w:uiPriority="50"/>
     <w:lsdException w:name="List Table 6 Colorful Accent 6" w:uiPriority="51"/>
     <w:lsdException w:name="List Table 7 Colorful Accent 6" w:uiPriority="52"/>
-    <w:lsdException w:name="Mention" w:semiHidden="1" w:unhideWhenUsed="1"/>
-    <w:lsdException w:name="Smart Hyperlink" w:semiHidden="1" w:unhideWhenUsed="1"/>
-    <w:lsdException w:name="Hashtag" w:semiHidden="1" w:unhideWhenUsed="1"/>
-    <w:lsdException w:name="Unresolved Mention" w:semiHidden="1" w:unhideWhenUsed="1"/>
-    <w:lsdException w:name="Smart Link" w:semiHidden="1" w:unhideWhenUsed="1"/>
-    <w:lsdException w:name="Smart Link Error" w:semiHidden="1" w:unhideWhenUsed="1"/>
   </w:latentStyles>
   <w:style w:type="paragraph" w:default="1" w:styleId="Normal">
     <w:name w:val="Normal"/>

</xml_diff>